<commit_message>
[TDD] final changes done
</commit_message>
<xml_diff>
--- a/TestDrivenDevelopment/notes.docx
+++ b/TestDrivenDevelopment/notes.docx
@@ -650,27 +650,81 @@
     </w:p>
     <w:p>
       <w:pPr>
+        <w:ind w:left="3600"/>
+      </w:pPr>
+    </w:p>
+    <w:p>
+      <w:pPr>
+        <w:pStyle w:val="ListParagraph"/>
+        <w:numPr>
+          <w:ilvl w:val="0"/>
+          <w:numId w:val="4"/>
+        </w:numPr>
         <w:tabs>
           <w:tab w:val="left" w:pos="5400"/>
         </w:tabs>
-      </w:pPr>
-      <w:r>
-        <w:t xml:space="preserve">           </w:t>
-      </w:r>
+        <w:rPr>
+          <w:b/>
+          <w:sz w:val="32"/>
+          <w:szCs w:val="32"/>
+        </w:rPr>
+      </w:pPr>
+      <w:r>
+        <w:rPr>
+          <w:b/>
+          <w:sz w:val="32"/>
+          <w:szCs w:val="32"/>
+        </w:rPr>
+        <w:t>Rules Of TDD-</w:t>
+      </w:r>
+      <w:bookmarkStart w:id="0" w:name="_GoBack"/>
+      <w:bookmarkEnd w:id="0"/>
     </w:p>
     <w:p>
       <w:pPr>
+        <w:pStyle w:val="ListParagraph"/>
+        <w:numPr>
+          <w:ilvl w:val="0"/>
+          <w:numId w:val="5"/>
+        </w:numPr>
         <w:tabs>
           <w:tab w:val="left" w:pos="5400"/>
         </w:tabs>
-      </w:pPr>
+        <w:rPr>
+          <w:sz w:val="28"/>
+          <w:szCs w:val="28"/>
+        </w:rPr>
+      </w:pPr>
+      <w:r>
+        <w:rPr>
+          <w:sz w:val="28"/>
+          <w:szCs w:val="28"/>
+        </w:rPr>
+        <w:t>Before coding develop a corresponding test.</w:t>
+      </w:r>
     </w:p>
     <w:p>
       <w:pPr>
+        <w:pStyle w:val="ListParagraph"/>
+        <w:numPr>
+          <w:ilvl w:val="0"/>
+          <w:numId w:val="5"/>
+        </w:numPr>
         <w:tabs>
           <w:tab w:val="left" w:pos="5400"/>
         </w:tabs>
-      </w:pPr>
+        <w:rPr>
+          <w:sz w:val="28"/>
+          <w:szCs w:val="28"/>
+        </w:rPr>
+      </w:pPr>
+      <w:r>
+        <w:rPr>
+          <w:sz w:val="28"/>
+          <w:szCs w:val="28"/>
+        </w:rPr>
+        <w:t>Remove duplication or inefficiency.</w:t>
+      </w:r>
     </w:p>
     <w:p>
       <w:pPr>
@@ -678,7 +732,24 @@
           <w:tab w:val="left" w:pos="5400"/>
         </w:tabs>
       </w:pPr>
-      <w:r>
+    </w:p>
+    <w:p>
+      <w:pPr>
+        <w:tabs>
+          <w:tab w:val="left" w:pos="5400"/>
+        </w:tabs>
+        <w:rPr>
+          <w:b/>
+          <w:sz w:val="28"/>
+          <w:szCs w:val="28"/>
+        </w:rPr>
+      </w:pPr>
+      <w:r>
+        <w:rPr>
+          <w:b/>
+          <w:sz w:val="28"/>
+          <w:szCs w:val="28"/>
+        </w:rPr>
         <w:t>QUESTION-</w:t>
       </w:r>
     </w:p>
@@ -692,31 +763,57 @@
         <w:tabs>
           <w:tab w:val="left" w:pos="5400"/>
         </w:tabs>
-      </w:pPr>
-      <w:r>
+        <w:rPr>
+          <w:sz w:val="28"/>
+          <w:szCs w:val="28"/>
+        </w:rPr>
+      </w:pPr>
+      <w:r>
+        <w:rPr>
+          <w:sz w:val="28"/>
+          <w:szCs w:val="28"/>
+        </w:rPr>
         <w:t>Develop test cases and their corresponding code for a dimmer in which input the level at which the dimmer is currently on and dim it by one level</w:t>
       </w:r>
       <w:r>
+        <w:rPr>
+          <w:sz w:val="28"/>
+          <w:szCs w:val="28"/>
+        </w:rPr>
         <w:t xml:space="preserve"> and test </w:t>
       </w:r>
       <w:proofErr w:type="spellStart"/>
       <w:r>
+        <w:rPr>
+          <w:sz w:val="28"/>
+          <w:szCs w:val="28"/>
+        </w:rPr>
         <w:t>it.If</w:t>
       </w:r>
       <w:proofErr w:type="spellEnd"/>
       <w:r>
+        <w:rPr>
+          <w:sz w:val="28"/>
+          <w:szCs w:val="28"/>
+        </w:rPr>
         <w:t xml:space="preserve"> dimmer is at min level(1) and you dim it the case should fail.(use </w:t>
       </w:r>
       <w:proofErr w:type="spellStart"/>
       <w:r>
+        <w:rPr>
+          <w:sz w:val="28"/>
+          <w:szCs w:val="28"/>
+        </w:rPr>
         <w:t>junit</w:t>
       </w:r>
       <w:proofErr w:type="spellEnd"/>
       <w:r>
+        <w:rPr>
+          <w:sz w:val="28"/>
+          <w:szCs w:val="28"/>
+        </w:rPr>
         <w:t xml:space="preserve"> testing)</w:t>
       </w:r>
-      <w:bookmarkStart w:id="0" w:name="_GoBack"/>
-      <w:bookmarkEnd w:id="0"/>
     </w:p>
     <w:sectPr>
       <w:pgSz w:w="12240" w:h="15840"/>
@@ -731,6 +828,205 @@
 <file path=word/numbering.xml><?xml version="1.0" encoding="utf-8"?>
 <w:numbering xmlns:wpc="http://schemas.microsoft.com/office/word/2010/wordprocessingCanvas" xmlns:mc="http://schemas.openxmlformats.org/markup-compatibility/2006" xmlns:o="urn:schemas-microsoft-com:office:office" xmlns:r="http://schemas.openxmlformats.org/officeDocument/2006/relationships" xmlns:m="http://schemas.openxmlformats.org/officeDocument/2006/math" xmlns:v="urn:schemas-microsoft-com:vml" xmlns:wp14="http://schemas.microsoft.com/office/word/2010/wordprocessingDrawing" xmlns:wp="http://schemas.openxmlformats.org/drawingml/2006/wordprocessingDrawing" xmlns:w10="urn:schemas-microsoft-com:office:word" xmlns:w="http://schemas.openxmlformats.org/wordprocessingml/2006/main" xmlns:w14="http://schemas.microsoft.com/office/word/2010/wordml" xmlns:wpg="http://schemas.microsoft.com/office/word/2010/wordprocessingGroup" xmlns:wpi="http://schemas.microsoft.com/office/word/2010/wordprocessingInk" xmlns:wne="http://schemas.microsoft.com/office/word/2006/wordml" xmlns:wps="http://schemas.microsoft.com/office/word/2010/wordprocessingShape" mc:Ignorable="w14 wp14">
   <w:abstractNum w:abstractNumId="0">
+    <w:nsid w:val="1268563A"/>
+    <w:multiLevelType w:val="hybridMultilevel"/>
+    <w:tmpl w:val="7576AAAE"/>
+    <w:lvl w:ilvl="0" w:tplc="04090001">
+      <w:start w:val="1"/>
+      <w:numFmt w:val="bullet"/>
+      <w:lvlText w:val=""/>
+      <w:lvlJc w:val="left"/>
+      <w:pPr>
+        <w:ind w:left="1260" w:hanging="360"/>
+      </w:pPr>
+      <w:rPr>
+        <w:rFonts w:ascii="Symbol" w:hAnsi="Symbol" w:hint="default"/>
+      </w:rPr>
+    </w:lvl>
+    <w:lvl w:ilvl="1" w:tplc="04090003" w:tentative="1">
+      <w:start w:val="1"/>
+      <w:numFmt w:val="bullet"/>
+      <w:lvlText w:val="o"/>
+      <w:lvlJc w:val="left"/>
+      <w:pPr>
+        <w:ind w:left="1980" w:hanging="360"/>
+      </w:pPr>
+      <w:rPr>
+        <w:rFonts w:ascii="Courier New" w:hAnsi="Courier New" w:cs="Courier New" w:hint="default"/>
+      </w:rPr>
+    </w:lvl>
+    <w:lvl w:ilvl="2" w:tplc="04090005" w:tentative="1">
+      <w:start w:val="1"/>
+      <w:numFmt w:val="bullet"/>
+      <w:lvlText w:val=""/>
+      <w:lvlJc w:val="left"/>
+      <w:pPr>
+        <w:ind w:left="2700" w:hanging="360"/>
+      </w:pPr>
+      <w:rPr>
+        <w:rFonts w:ascii="Wingdings" w:hAnsi="Wingdings" w:hint="default"/>
+      </w:rPr>
+    </w:lvl>
+    <w:lvl w:ilvl="3" w:tplc="04090001" w:tentative="1">
+      <w:start w:val="1"/>
+      <w:numFmt w:val="bullet"/>
+      <w:lvlText w:val=""/>
+      <w:lvlJc w:val="left"/>
+      <w:pPr>
+        <w:ind w:left="3420" w:hanging="360"/>
+      </w:pPr>
+      <w:rPr>
+        <w:rFonts w:ascii="Symbol" w:hAnsi="Symbol" w:hint="default"/>
+      </w:rPr>
+    </w:lvl>
+    <w:lvl w:ilvl="4" w:tplc="04090003" w:tentative="1">
+      <w:start w:val="1"/>
+      <w:numFmt w:val="bullet"/>
+      <w:lvlText w:val="o"/>
+      <w:lvlJc w:val="left"/>
+      <w:pPr>
+        <w:ind w:left="4140" w:hanging="360"/>
+      </w:pPr>
+      <w:rPr>
+        <w:rFonts w:ascii="Courier New" w:hAnsi="Courier New" w:cs="Courier New" w:hint="default"/>
+      </w:rPr>
+    </w:lvl>
+    <w:lvl w:ilvl="5" w:tplc="04090005" w:tentative="1">
+      <w:start w:val="1"/>
+      <w:numFmt w:val="bullet"/>
+      <w:lvlText w:val=""/>
+      <w:lvlJc w:val="left"/>
+      <w:pPr>
+        <w:ind w:left="4860" w:hanging="360"/>
+      </w:pPr>
+      <w:rPr>
+        <w:rFonts w:ascii="Wingdings" w:hAnsi="Wingdings" w:hint="default"/>
+      </w:rPr>
+    </w:lvl>
+    <w:lvl w:ilvl="6" w:tplc="04090001" w:tentative="1">
+      <w:start w:val="1"/>
+      <w:numFmt w:val="bullet"/>
+      <w:lvlText w:val=""/>
+      <w:lvlJc w:val="left"/>
+      <w:pPr>
+        <w:ind w:left="5580" w:hanging="360"/>
+      </w:pPr>
+      <w:rPr>
+        <w:rFonts w:ascii="Symbol" w:hAnsi="Symbol" w:hint="default"/>
+      </w:rPr>
+    </w:lvl>
+    <w:lvl w:ilvl="7" w:tplc="04090003" w:tentative="1">
+      <w:start w:val="1"/>
+      <w:numFmt w:val="bullet"/>
+      <w:lvlText w:val="o"/>
+      <w:lvlJc w:val="left"/>
+      <w:pPr>
+        <w:ind w:left="6300" w:hanging="360"/>
+      </w:pPr>
+      <w:rPr>
+        <w:rFonts w:ascii="Courier New" w:hAnsi="Courier New" w:cs="Courier New" w:hint="default"/>
+      </w:rPr>
+    </w:lvl>
+    <w:lvl w:ilvl="8" w:tplc="04090005" w:tentative="1">
+      <w:start w:val="1"/>
+      <w:numFmt w:val="bullet"/>
+      <w:lvlText w:val=""/>
+      <w:lvlJc w:val="left"/>
+      <w:pPr>
+        <w:ind w:left="7020" w:hanging="360"/>
+      </w:pPr>
+      <w:rPr>
+        <w:rFonts w:ascii="Wingdings" w:hAnsi="Wingdings" w:hint="default"/>
+      </w:rPr>
+    </w:lvl>
+  </w:abstractNum>
+  <w:abstractNum w:abstractNumId="1">
+    <w:nsid w:val="18925FF9"/>
+    <w:multiLevelType w:val="hybridMultilevel"/>
+    <w:tmpl w:val="559CC9C0"/>
+    <w:lvl w:ilvl="0" w:tplc="0409000F">
+      <w:start w:val="1"/>
+      <w:numFmt w:val="decimal"/>
+      <w:lvlText w:val="%1."/>
+      <w:lvlJc w:val="left"/>
+      <w:pPr>
+        <w:ind w:left="1440" w:hanging="360"/>
+      </w:pPr>
+    </w:lvl>
+    <w:lvl w:ilvl="1" w:tplc="04090019" w:tentative="1">
+      <w:start w:val="1"/>
+      <w:numFmt w:val="lowerLetter"/>
+      <w:lvlText w:val="%2."/>
+      <w:lvlJc w:val="left"/>
+      <w:pPr>
+        <w:ind w:left="2160" w:hanging="360"/>
+      </w:pPr>
+    </w:lvl>
+    <w:lvl w:ilvl="2" w:tplc="0409001B" w:tentative="1">
+      <w:start w:val="1"/>
+      <w:numFmt w:val="lowerRoman"/>
+      <w:lvlText w:val="%3."/>
+      <w:lvlJc w:val="right"/>
+      <w:pPr>
+        <w:ind w:left="2880" w:hanging="180"/>
+      </w:pPr>
+    </w:lvl>
+    <w:lvl w:ilvl="3" w:tplc="0409000F" w:tentative="1">
+      <w:start w:val="1"/>
+      <w:numFmt w:val="decimal"/>
+      <w:lvlText w:val="%4."/>
+      <w:lvlJc w:val="left"/>
+      <w:pPr>
+        <w:ind w:left="3600" w:hanging="360"/>
+      </w:pPr>
+    </w:lvl>
+    <w:lvl w:ilvl="4" w:tplc="04090019" w:tentative="1">
+      <w:start w:val="1"/>
+      <w:numFmt w:val="lowerLetter"/>
+      <w:lvlText w:val="%5."/>
+      <w:lvlJc w:val="left"/>
+      <w:pPr>
+        <w:ind w:left="4320" w:hanging="360"/>
+      </w:pPr>
+    </w:lvl>
+    <w:lvl w:ilvl="5" w:tplc="0409001B" w:tentative="1">
+      <w:start w:val="1"/>
+      <w:numFmt w:val="lowerRoman"/>
+      <w:lvlText w:val="%6."/>
+      <w:lvlJc w:val="right"/>
+      <w:pPr>
+        <w:ind w:left="5040" w:hanging="180"/>
+      </w:pPr>
+    </w:lvl>
+    <w:lvl w:ilvl="6" w:tplc="0409000F" w:tentative="1">
+      <w:start w:val="1"/>
+      <w:numFmt w:val="decimal"/>
+      <w:lvlText w:val="%7."/>
+      <w:lvlJc w:val="left"/>
+      <w:pPr>
+        <w:ind w:left="5760" w:hanging="360"/>
+      </w:pPr>
+    </w:lvl>
+    <w:lvl w:ilvl="7" w:tplc="04090019" w:tentative="1">
+      <w:start w:val="1"/>
+      <w:numFmt w:val="lowerLetter"/>
+      <w:lvlText w:val="%8."/>
+      <w:lvlJc w:val="left"/>
+      <w:pPr>
+        <w:ind w:left="6480" w:hanging="360"/>
+      </w:pPr>
+    </w:lvl>
+    <w:lvl w:ilvl="8" w:tplc="0409001B" w:tentative="1">
+      <w:start w:val="1"/>
+      <w:numFmt w:val="lowerRoman"/>
+      <w:lvlText w:val="%9."/>
+      <w:lvlJc w:val="right"/>
+      <w:pPr>
+        <w:ind w:left="7200" w:hanging="180"/>
+      </w:pPr>
+    </w:lvl>
+  </w:abstractNum>
+  <w:abstractNum w:abstractNumId="2">
     <w:nsid w:val="3167042B"/>
     <w:multiLevelType w:val="hybridMultilevel"/>
     <w:tmpl w:val="C90E9160"/>
@@ -843,7 +1139,120 @@
       </w:rPr>
     </w:lvl>
   </w:abstractNum>
-  <w:abstractNum w:abstractNumId="1">
+  <w:abstractNum w:abstractNumId="3">
+    <w:nsid w:val="69361CDA"/>
+    <w:multiLevelType w:val="hybridMultilevel"/>
+    <w:tmpl w:val="0ABA0648"/>
+    <w:lvl w:ilvl="0" w:tplc="04090001">
+      <w:start w:val="1"/>
+      <w:numFmt w:val="bullet"/>
+      <w:lvlText w:val=""/>
+      <w:lvlJc w:val="left"/>
+      <w:pPr>
+        <w:ind w:left="720" w:hanging="360"/>
+      </w:pPr>
+      <w:rPr>
+        <w:rFonts w:ascii="Symbol" w:hAnsi="Symbol" w:hint="default"/>
+      </w:rPr>
+    </w:lvl>
+    <w:lvl w:ilvl="1" w:tplc="04090003" w:tentative="1">
+      <w:start w:val="1"/>
+      <w:numFmt w:val="bullet"/>
+      <w:lvlText w:val="o"/>
+      <w:lvlJc w:val="left"/>
+      <w:pPr>
+        <w:ind w:left="1440" w:hanging="360"/>
+      </w:pPr>
+      <w:rPr>
+        <w:rFonts w:ascii="Courier New" w:hAnsi="Courier New" w:cs="Courier New" w:hint="default"/>
+      </w:rPr>
+    </w:lvl>
+    <w:lvl w:ilvl="2" w:tplc="04090005" w:tentative="1">
+      <w:start w:val="1"/>
+      <w:numFmt w:val="bullet"/>
+      <w:lvlText w:val=""/>
+      <w:lvlJc w:val="left"/>
+      <w:pPr>
+        <w:ind w:left="2160" w:hanging="360"/>
+      </w:pPr>
+      <w:rPr>
+        <w:rFonts w:ascii="Wingdings" w:hAnsi="Wingdings" w:hint="default"/>
+      </w:rPr>
+    </w:lvl>
+    <w:lvl w:ilvl="3" w:tplc="04090001" w:tentative="1">
+      <w:start w:val="1"/>
+      <w:numFmt w:val="bullet"/>
+      <w:lvlText w:val=""/>
+      <w:lvlJc w:val="left"/>
+      <w:pPr>
+        <w:ind w:left="2880" w:hanging="360"/>
+      </w:pPr>
+      <w:rPr>
+        <w:rFonts w:ascii="Symbol" w:hAnsi="Symbol" w:hint="default"/>
+      </w:rPr>
+    </w:lvl>
+    <w:lvl w:ilvl="4" w:tplc="04090003" w:tentative="1">
+      <w:start w:val="1"/>
+      <w:numFmt w:val="bullet"/>
+      <w:lvlText w:val="o"/>
+      <w:lvlJc w:val="left"/>
+      <w:pPr>
+        <w:ind w:left="3600" w:hanging="360"/>
+      </w:pPr>
+      <w:rPr>
+        <w:rFonts w:ascii="Courier New" w:hAnsi="Courier New" w:cs="Courier New" w:hint="default"/>
+      </w:rPr>
+    </w:lvl>
+    <w:lvl w:ilvl="5" w:tplc="04090005" w:tentative="1">
+      <w:start w:val="1"/>
+      <w:numFmt w:val="bullet"/>
+      <w:lvlText w:val=""/>
+      <w:lvlJc w:val="left"/>
+      <w:pPr>
+        <w:ind w:left="4320" w:hanging="360"/>
+      </w:pPr>
+      <w:rPr>
+        <w:rFonts w:ascii="Wingdings" w:hAnsi="Wingdings" w:hint="default"/>
+      </w:rPr>
+    </w:lvl>
+    <w:lvl w:ilvl="6" w:tplc="04090001" w:tentative="1">
+      <w:start w:val="1"/>
+      <w:numFmt w:val="bullet"/>
+      <w:lvlText w:val=""/>
+      <w:lvlJc w:val="left"/>
+      <w:pPr>
+        <w:ind w:left="5040" w:hanging="360"/>
+      </w:pPr>
+      <w:rPr>
+        <w:rFonts w:ascii="Symbol" w:hAnsi="Symbol" w:hint="default"/>
+      </w:rPr>
+    </w:lvl>
+    <w:lvl w:ilvl="7" w:tplc="04090003" w:tentative="1">
+      <w:start w:val="1"/>
+      <w:numFmt w:val="bullet"/>
+      <w:lvlText w:val="o"/>
+      <w:lvlJc w:val="left"/>
+      <w:pPr>
+        <w:ind w:left="5760" w:hanging="360"/>
+      </w:pPr>
+      <w:rPr>
+        <w:rFonts w:ascii="Courier New" w:hAnsi="Courier New" w:cs="Courier New" w:hint="default"/>
+      </w:rPr>
+    </w:lvl>
+    <w:lvl w:ilvl="8" w:tplc="04090005" w:tentative="1">
+      <w:start w:val="1"/>
+      <w:numFmt w:val="bullet"/>
+      <w:lvlText w:val=""/>
+      <w:lvlJc w:val="left"/>
+      <w:pPr>
+        <w:ind w:left="6480" w:hanging="360"/>
+      </w:pPr>
+      <w:rPr>
+        <w:rFonts w:ascii="Wingdings" w:hAnsi="Wingdings" w:hint="default"/>
+      </w:rPr>
+    </w:lvl>
+  </w:abstractNum>
+  <w:abstractNum w:abstractNumId="4">
     <w:nsid w:val="6EA21415"/>
     <w:multiLevelType w:val="hybridMultilevel"/>
     <w:tmpl w:val="4FD27BCC"/>
@@ -930,9 +1339,18 @@
     </w:lvl>
   </w:abstractNum>
   <w:num w:numId="1">
+    <w:abstractNumId w:val="2"/>
+  </w:num>
+  <w:num w:numId="2">
+    <w:abstractNumId w:val="4"/>
+  </w:num>
+  <w:num w:numId="3">
     <w:abstractNumId w:val="0"/>
   </w:num>
-  <w:num w:numId="2">
+  <w:num w:numId="4">
+    <w:abstractNumId w:val="3"/>
+  </w:num>
+  <w:num w:numId="5">
     <w:abstractNumId w:val="1"/>
   </w:num>
 </w:numbering>

</xml_diff>